<commit_message>
Fix multi-line footnotes being rendered incorrectly
</commit_message>
<xml_diff>
--- a/lib-io/src/test/resources/nitpeek/io/docx/TestFile_Paragraphs.docx
+++ b/lib-io/src/test/resources/nitpeek/io/docx/TestFile_Paragraphs.docx
@@ -768,882 +768,770 @@
         <w:rPr>
           <w:lang w:val="de-DE"/>
         </w:rPr>
-        <w:t xml:space="preserve">. Nulla </w:t>
-      </w:r>
-      <w:proofErr w:type="spellStart"/>
-      <w:r>
-        <w:rPr>
-          <w:lang w:val="de-DE"/>
-        </w:rPr>
+        <w:t xml:space="preserve">. </w:t>
+      </w:r>
+      <w:r>
+        <w:t xml:space="preserve">Nulla tincidunt lectus risus, vel dapibus sem elementum eu. </w:t>
+      </w:r>
+      <w:r>
+        <w:t xml:space="preserve">Donec vel </w:t>
+      </w:r>
+      <w:proofErr w:type="spellStart"/>
+      <w:r>
+        <w:t>bibendum</w:t>
+      </w:r>
+      <w:proofErr w:type="spellEnd"/>
+      <w:r>
+        <w:t xml:space="preserve"> </w:t>
+      </w:r>
+      <w:proofErr w:type="spellStart"/>
+      <w:r>
+        <w:t>justo</w:t>
+      </w:r>
+      <w:proofErr w:type="spellEnd"/>
+      <w:r>
+        <w:t xml:space="preserve">. Donec </w:t>
+      </w:r>
+      <w:proofErr w:type="spellStart"/>
+      <w:r>
+        <w:t>tristique</w:t>
+      </w:r>
+      <w:proofErr w:type="spellEnd"/>
+      <w:r>
+        <w:t xml:space="preserve"> </w:t>
+      </w:r>
+      <w:proofErr w:type="spellStart"/>
+      <w:r>
+        <w:t>ut</w:t>
+      </w:r>
+      <w:proofErr w:type="spellEnd"/>
+      <w:r>
+        <w:t xml:space="preserve"> ligula vel </w:t>
+      </w:r>
+      <w:proofErr w:type="spellStart"/>
+      <w:r>
+        <w:t>euismod</w:t>
+      </w:r>
+      <w:proofErr w:type="spellEnd"/>
+      <w:r>
+        <w:t xml:space="preserve">. </w:t>
+      </w:r>
+      <w:proofErr w:type="spellStart"/>
+      <w:r>
+        <w:t>Aliquam</w:t>
+      </w:r>
+      <w:proofErr w:type="spellEnd"/>
+      <w:r>
+        <w:t xml:space="preserve"> ligula </w:t>
+      </w:r>
+      <w:proofErr w:type="spellStart"/>
+      <w:r>
+        <w:t>velit</w:t>
+      </w:r>
+      <w:proofErr w:type="spellEnd"/>
+      <w:r>
+        <w:t xml:space="preserve">, </w:t>
+      </w:r>
+      <w:proofErr w:type="spellStart"/>
+      <w:r>
+        <w:t>consequat</w:t>
+      </w:r>
+      <w:proofErr w:type="spellEnd"/>
+      <w:r>
+        <w:t xml:space="preserve"> vel </w:t>
+      </w:r>
+      <w:proofErr w:type="spellStart"/>
+      <w:r>
+        <w:t>placerat</w:t>
+      </w:r>
+      <w:proofErr w:type="spellEnd"/>
+      <w:r>
+        <w:t xml:space="preserve"> id, </w:t>
+      </w:r>
+      <w:proofErr w:type="spellStart"/>
+      <w:r>
+        <w:t>blandit</w:t>
+      </w:r>
+      <w:proofErr w:type="spellEnd"/>
+      <w:r>
+        <w:t xml:space="preserve"> sit </w:t>
+      </w:r>
+      <w:proofErr w:type="spellStart"/>
+      <w:r>
+        <w:t>amet</w:t>
+      </w:r>
+      <w:proofErr w:type="spellEnd"/>
+      <w:r>
+        <w:t xml:space="preserve"> </w:t>
+      </w:r>
+      <w:proofErr w:type="spellStart"/>
+      <w:r>
+        <w:t>nibh</w:t>
+      </w:r>
+      <w:proofErr w:type="spellEnd"/>
+      <w:r>
+        <w:t xml:space="preserve">. </w:t>
+      </w:r>
+    </w:p>
+    <w:p>
+      <w:pPr>
+        <w:pStyle w:val="NormalWeb"/>
+      </w:pPr>
+      <w:proofErr w:type="spellStart"/>
+      <w:r>
+        <w:t>Vivamus</w:t>
+      </w:r>
+      <w:proofErr w:type="spellEnd"/>
+      <w:r>
+        <w:t xml:space="preserve"> </w:t>
+      </w:r>
+      <w:proofErr w:type="spellStart"/>
+      <w:r>
+        <w:t>nec</w:t>
+      </w:r>
+      <w:proofErr w:type="spellEnd"/>
+      <w:r>
+        <w:t xml:space="preserve"> dui </w:t>
+      </w:r>
+      <w:proofErr w:type="spellStart"/>
+      <w:r>
+        <w:t>placerat</w:t>
+      </w:r>
+      <w:proofErr w:type="spellEnd"/>
+      <w:r>
+        <w:t xml:space="preserve">, cursus magna </w:t>
+      </w:r>
+      <w:proofErr w:type="spellStart"/>
+      <w:r>
+        <w:t>eu</w:t>
+      </w:r>
+      <w:proofErr w:type="spellEnd"/>
+      <w:r>
+        <w:t xml:space="preserve">, </w:t>
+      </w:r>
+      <w:proofErr w:type="spellStart"/>
+      <w:r>
+        <w:t>ultrices</w:t>
+      </w:r>
+      <w:proofErr w:type="spellEnd"/>
+      <w:r>
+        <w:t xml:space="preserve"> </w:t>
+      </w:r>
+      <w:proofErr w:type="spellStart"/>
+      <w:r>
+        <w:t>velit</w:t>
+      </w:r>
+      <w:proofErr w:type="spellEnd"/>
+      <w:r>
+        <w:t xml:space="preserve">. Mauris </w:t>
+      </w:r>
+      <w:proofErr w:type="spellStart"/>
+      <w:r>
+        <w:t>elit</w:t>
+      </w:r>
+      <w:proofErr w:type="spellEnd"/>
+      <w:r>
+        <w:t xml:space="preserve"> </w:t>
+      </w:r>
+      <w:proofErr w:type="spellStart"/>
+      <w:r>
+        <w:t>tellus</w:t>
+      </w:r>
+      <w:proofErr w:type="spellEnd"/>
+      <w:r>
+        <w:t xml:space="preserve">, </w:t>
+      </w:r>
+      <w:proofErr w:type="spellStart"/>
+      <w:r>
+        <w:t>commodo</w:t>
+      </w:r>
+      <w:proofErr w:type="spellEnd"/>
+      <w:r>
+        <w:t xml:space="preserve"> vitae </w:t>
+      </w:r>
+      <w:proofErr w:type="spellStart"/>
+      <w:r>
+        <w:t>venenatis</w:t>
+      </w:r>
+      <w:proofErr w:type="spellEnd"/>
+      <w:r>
+        <w:t xml:space="preserve"> ac, </w:t>
+      </w:r>
+      <w:proofErr w:type="spellStart"/>
+      <w:r>
+        <w:t>malesuada</w:t>
+      </w:r>
+      <w:proofErr w:type="spellEnd"/>
+      <w:r>
+        <w:t xml:space="preserve"> ac ex. </w:t>
+      </w:r>
+      <w:proofErr w:type="spellStart"/>
+      <w:r>
+        <w:t>Vivamus</w:t>
+      </w:r>
+      <w:proofErr w:type="spellEnd"/>
+      <w:r>
+        <w:t xml:space="preserve"> cursus diam in </w:t>
+      </w:r>
+      <w:proofErr w:type="spellStart"/>
+      <w:r>
+        <w:t>suscipit</w:t>
+      </w:r>
+      <w:proofErr w:type="spellEnd"/>
+      <w:r>
+        <w:t xml:space="preserve"> auctor. Integer </w:t>
+      </w:r>
+      <w:proofErr w:type="spellStart"/>
+      <w:r>
+        <w:t>faucibus</w:t>
+      </w:r>
+      <w:proofErr w:type="spellEnd"/>
+      <w:r>
+        <w:t xml:space="preserve"> vitae </w:t>
+      </w:r>
+      <w:proofErr w:type="spellStart"/>
+      <w:r>
+        <w:t>augue</w:t>
+      </w:r>
+      <w:proofErr w:type="spellEnd"/>
+      <w:r>
+        <w:t xml:space="preserve"> </w:t>
+      </w:r>
+      <w:proofErr w:type="spellStart"/>
+      <w:r>
+        <w:t>nec</w:t>
+      </w:r>
+      <w:proofErr w:type="spellEnd"/>
+      <w:r>
+        <w:t xml:space="preserve"> pulvinar. </w:t>
+      </w:r>
+      <w:proofErr w:type="spellStart"/>
+      <w:r>
+        <w:t>Praesent</w:t>
+      </w:r>
+      <w:proofErr w:type="spellEnd"/>
+      <w:r>
+        <w:t xml:space="preserve"> sit </w:t>
+      </w:r>
+      <w:proofErr w:type="spellStart"/>
+      <w:r>
+        <w:t>amet</w:t>
+      </w:r>
+      <w:proofErr w:type="spellEnd"/>
+      <w:r>
+        <w:t xml:space="preserve"> </w:t>
+      </w:r>
+      <w:proofErr w:type="spellStart"/>
+      <w:r>
+        <w:t>tempor</w:t>
+      </w:r>
+      <w:proofErr w:type="spellEnd"/>
+      <w:r>
+        <w:t xml:space="preserve"> </w:t>
+      </w:r>
+      <w:proofErr w:type="spellStart"/>
+      <w:r>
+        <w:t>orci</w:t>
+      </w:r>
+      <w:proofErr w:type="spellEnd"/>
+      <w:r>
+        <w:t xml:space="preserve">. </w:t>
+      </w:r>
+      <w:proofErr w:type="spellStart"/>
+      <w:r>
+        <w:t>Orci</w:t>
+      </w:r>
+      <w:proofErr w:type="spellEnd"/>
+      <w:r>
+        <w:t xml:space="preserve"> </w:t>
+      </w:r>
+      <w:proofErr w:type="spellStart"/>
+      <w:r>
+        <w:t>varius</w:t>
+      </w:r>
+      <w:proofErr w:type="spellEnd"/>
+      <w:r>
+        <w:t xml:space="preserve"> </w:t>
+      </w:r>
+      <w:proofErr w:type="spellStart"/>
+      <w:r>
+        <w:t>natoque</w:t>
+      </w:r>
+      <w:proofErr w:type="spellEnd"/>
+      <w:r>
+        <w:t xml:space="preserve"> </w:t>
+      </w:r>
+      <w:proofErr w:type="spellStart"/>
+      <w:r>
+        <w:t>penatibus</w:t>
+      </w:r>
+      <w:proofErr w:type="spellEnd"/>
+      <w:r>
+        <w:t xml:space="preserve"> et </w:t>
+      </w:r>
+      <w:proofErr w:type="spellStart"/>
+      <w:r>
+        <w:t>magnis</w:t>
+      </w:r>
+      <w:proofErr w:type="spellEnd"/>
+      <w:r>
+        <w:t xml:space="preserve"> dis parturient </w:t>
+      </w:r>
+      <w:proofErr w:type="spellStart"/>
+      <w:r>
+        <w:t>montes</w:t>
+      </w:r>
+      <w:proofErr w:type="spellEnd"/>
+      <w:r>
+        <w:t xml:space="preserve">, </w:t>
+      </w:r>
+      <w:proofErr w:type="spellStart"/>
+      <w:r>
+        <w:t>nascetur</w:t>
+      </w:r>
+      <w:proofErr w:type="spellEnd"/>
+      <w:r>
+        <w:t xml:space="preserve"> </w:t>
+      </w:r>
+      <w:proofErr w:type="spellStart"/>
+      <w:r>
+        <w:t>ridiculus</w:t>
+      </w:r>
+      <w:proofErr w:type="spellEnd"/>
+      <w:r>
+        <w:t xml:space="preserve"> mus. Cras dolor </w:t>
+      </w:r>
+      <w:proofErr w:type="spellStart"/>
+      <w:r>
+        <w:t>tortor</w:t>
+      </w:r>
+      <w:proofErr w:type="spellEnd"/>
+      <w:r>
+        <w:t xml:space="preserve">, auctor a porta non, </w:t>
+      </w:r>
+      <w:proofErr w:type="spellStart"/>
+      <w:r>
+        <w:t>sagittis</w:t>
+      </w:r>
+      <w:proofErr w:type="spellEnd"/>
+      <w:r>
+        <w:t xml:space="preserve"> </w:t>
+      </w:r>
+      <w:proofErr w:type="spellStart"/>
+      <w:r>
+        <w:t>eu</w:t>
+      </w:r>
+      <w:proofErr w:type="spellEnd"/>
+      <w:r>
+        <w:t xml:space="preserve"> </w:t>
+      </w:r>
+      <w:proofErr w:type="spellStart"/>
+      <w:r>
+        <w:t>leo</w:t>
+      </w:r>
+      <w:proofErr w:type="spellEnd"/>
+      <w:r>
+        <w:t xml:space="preserve">. Donec </w:t>
+      </w:r>
+      <w:proofErr w:type="spellStart"/>
+      <w:r>
+        <w:t>neque</w:t>
+      </w:r>
+      <w:proofErr w:type="spellEnd"/>
+      <w:r>
+        <w:t xml:space="preserve"> dui, </w:t>
+      </w:r>
+      <w:proofErr w:type="spellStart"/>
+      <w:r>
         <w:t>tincidunt</w:t>
       </w:r>
       <w:proofErr w:type="spellEnd"/>
       <w:r>
-        <w:rPr>
-          <w:lang w:val="de-DE"/>
-        </w:rPr>
-        <w:t xml:space="preserve"> </w:t>
-      </w:r>
-      <w:proofErr w:type="spellStart"/>
-      <w:r>
-        <w:rPr>
-          <w:lang w:val="de-DE"/>
-        </w:rPr>
-        <w:t>lectus</w:t>
-      </w:r>
-      <w:proofErr w:type="spellEnd"/>
-      <w:r>
-        <w:rPr>
-          <w:lang w:val="de-DE"/>
-        </w:rPr>
-        <w:t xml:space="preserve"> </w:t>
-      </w:r>
-      <w:proofErr w:type="spellStart"/>
-      <w:r>
-        <w:rPr>
-          <w:lang w:val="de-DE"/>
-        </w:rPr>
-        <w:t>risus</w:t>
-      </w:r>
-      <w:proofErr w:type="spellEnd"/>
-      <w:r>
-        <w:rPr>
-          <w:lang w:val="de-DE"/>
-        </w:rPr>
+        <w:t xml:space="preserve"> a </w:t>
+      </w:r>
+      <w:proofErr w:type="spellStart"/>
+      <w:r>
+        <w:t>malesuada</w:t>
+      </w:r>
+      <w:proofErr w:type="spellEnd"/>
+      <w:r>
+        <w:t xml:space="preserve"> in, </w:t>
+      </w:r>
+      <w:proofErr w:type="spellStart"/>
+      <w:r>
+        <w:t>mollis</w:t>
+      </w:r>
+      <w:proofErr w:type="spellEnd"/>
+      <w:r>
+        <w:t xml:space="preserve"> </w:t>
+      </w:r>
+      <w:proofErr w:type="spellStart"/>
+      <w:r>
+        <w:t>nec</w:t>
+      </w:r>
+      <w:proofErr w:type="spellEnd"/>
+      <w:r>
+        <w:t xml:space="preserve"> eros. </w:t>
+      </w:r>
+      <w:proofErr w:type="spellStart"/>
+      <w:r>
+        <w:t>Nullam</w:t>
+      </w:r>
+      <w:proofErr w:type="spellEnd"/>
+      <w:r>
+        <w:t xml:space="preserve"> sit </w:t>
+      </w:r>
+      <w:proofErr w:type="spellStart"/>
+      <w:r>
+        <w:t>amet</w:t>
+      </w:r>
+      <w:proofErr w:type="spellEnd"/>
+      <w:r>
+        <w:t xml:space="preserve"> ipsum </w:t>
+      </w:r>
+      <w:proofErr w:type="spellStart"/>
+      <w:r>
+        <w:t>ut</w:t>
+      </w:r>
+      <w:proofErr w:type="spellEnd"/>
+      <w:r>
+        <w:t xml:space="preserve"> mi </w:t>
+      </w:r>
+      <w:proofErr w:type="spellStart"/>
+      <w:r>
+        <w:t>ullamcorper</w:t>
+      </w:r>
+      <w:proofErr w:type="spellEnd"/>
+      <w:r>
+        <w:t xml:space="preserve"> </w:t>
+      </w:r>
+      <w:proofErr w:type="spellStart"/>
+      <w:r>
+        <w:t>elementum</w:t>
+      </w:r>
+      <w:proofErr w:type="spellEnd"/>
+      <w:r>
+        <w:t xml:space="preserve"> semper </w:t>
+      </w:r>
+      <w:proofErr w:type="spellStart"/>
+      <w:r>
+        <w:t>quis</w:t>
+      </w:r>
+      <w:proofErr w:type="spellEnd"/>
+      <w:r>
+        <w:t xml:space="preserve"> eros. Aenean </w:t>
+      </w:r>
+      <w:proofErr w:type="spellStart"/>
+      <w:r>
+        <w:t>metus</w:t>
+      </w:r>
+      <w:proofErr w:type="spellEnd"/>
+      <w:r>
+        <w:t xml:space="preserve"> </w:t>
+      </w:r>
+      <w:proofErr w:type="spellStart"/>
+      <w:r>
+        <w:t>nunc</w:t>
+      </w:r>
+      <w:proofErr w:type="spellEnd"/>
+      <w:r>
         <w:t xml:space="preserve">, </w:t>
       </w:r>
       <w:proofErr w:type="spellStart"/>
       <w:r>
-        <w:rPr>
-          <w:lang w:val="de-DE"/>
-        </w:rPr>
-        <w:t>vel</w:t>
-      </w:r>
-      <w:proofErr w:type="spellEnd"/>
-      <w:r>
-        <w:rPr>
-          <w:lang w:val="de-DE"/>
-        </w:rPr>
-        <w:t xml:space="preserve"> </w:t>
-      </w:r>
-      <w:proofErr w:type="spellStart"/>
-      <w:r>
-        <w:rPr>
-          <w:lang w:val="de-DE"/>
-        </w:rPr>
-        <w:t>dapibus</w:t>
-      </w:r>
-      <w:proofErr w:type="spellEnd"/>
-      <w:r>
-        <w:rPr>
-          <w:lang w:val="de-DE"/>
-        </w:rPr>
-        <w:t xml:space="preserve"> </w:t>
-      </w:r>
-      <w:proofErr w:type="spellStart"/>
-      <w:r>
-        <w:rPr>
-          <w:lang w:val="de-DE"/>
-        </w:rPr>
-        <w:t>sem</w:t>
-      </w:r>
-      <w:proofErr w:type="spellEnd"/>
-      <w:r>
-        <w:rPr>
-          <w:lang w:val="de-DE"/>
-        </w:rPr>
-        <w:t xml:space="preserve"> </w:t>
-      </w:r>
-      <w:proofErr w:type="spellStart"/>
-      <w:r>
-        <w:rPr>
-          <w:lang w:val="de-DE"/>
-        </w:rPr>
-        <w:t>elementum</w:t>
-      </w:r>
-      <w:proofErr w:type="spellEnd"/>
-      <w:r>
-        <w:rPr>
-          <w:lang w:val="de-DE"/>
-        </w:rPr>
-        <w:t xml:space="preserve"> </w:t>
-      </w:r>
-      <w:proofErr w:type="spellStart"/>
-      <w:r>
-        <w:rPr>
-          <w:lang w:val="de-DE"/>
-        </w:rPr>
+        <w:t>lobortis</w:t>
+      </w:r>
+      <w:proofErr w:type="spellEnd"/>
+      <w:r>
+        <w:t xml:space="preserve"> </w:t>
+      </w:r>
+      <w:proofErr w:type="spellStart"/>
+      <w:r>
+        <w:t>quis</w:t>
+      </w:r>
+      <w:proofErr w:type="spellEnd"/>
+      <w:r>
+        <w:t xml:space="preserve"> </w:t>
+      </w:r>
+      <w:proofErr w:type="spellStart"/>
+      <w:r>
+        <w:t>quam</w:t>
+      </w:r>
+      <w:proofErr w:type="spellEnd"/>
+      <w:r>
+        <w:t xml:space="preserve"> ac, lacinia </w:t>
+      </w:r>
+      <w:proofErr w:type="spellStart"/>
+      <w:r>
+        <w:t>lobortis</w:t>
+      </w:r>
+      <w:proofErr w:type="spellEnd"/>
+      <w:r>
+        <w:t xml:space="preserve"> nisi. </w:t>
+      </w:r>
+      <w:proofErr w:type="spellStart"/>
+      <w:r>
+        <w:t>Nullam</w:t>
+      </w:r>
+      <w:proofErr w:type="spellEnd"/>
+      <w:r>
+        <w:t xml:space="preserve"> porta ipsum </w:t>
+      </w:r>
+      <w:proofErr w:type="spellStart"/>
+      <w:r>
+        <w:t>ipsum</w:t>
+      </w:r>
+      <w:proofErr w:type="spellEnd"/>
+      <w:r>
+        <w:t xml:space="preserve">, a </w:t>
+      </w:r>
+      <w:proofErr w:type="spellStart"/>
+      <w:r>
+        <w:t>mattis</w:t>
+      </w:r>
+      <w:proofErr w:type="spellEnd"/>
+      <w:r>
+        <w:t xml:space="preserve"> </w:t>
+      </w:r>
+      <w:r>
+        <w:lastRenderedPageBreak/>
+        <w:t xml:space="preserve">lorem dictum ac. Donec vel </w:t>
+      </w:r>
+      <w:proofErr w:type="spellStart"/>
+      <w:r>
+        <w:t>leo</w:t>
+      </w:r>
+      <w:proofErr w:type="spellEnd"/>
+      <w:r>
+        <w:t xml:space="preserve"> convallis, </w:t>
+      </w:r>
+      <w:proofErr w:type="spellStart"/>
+      <w:r>
+        <w:t>tincidunt</w:t>
+      </w:r>
+      <w:proofErr w:type="spellEnd"/>
+      <w:r>
+        <w:t xml:space="preserve"> dui sit </w:t>
+      </w:r>
+      <w:proofErr w:type="spellStart"/>
+      <w:r>
+        <w:t>amet</w:t>
+      </w:r>
+      <w:proofErr w:type="spellEnd"/>
+      <w:r>
+        <w:t xml:space="preserve">, </w:t>
+      </w:r>
+      <w:proofErr w:type="spellStart"/>
+      <w:r>
+        <w:t>lobortis</w:t>
+      </w:r>
+      <w:proofErr w:type="spellEnd"/>
+      <w:r>
+        <w:t xml:space="preserve"> </w:t>
+      </w:r>
+      <w:proofErr w:type="spellStart"/>
+      <w:r>
+        <w:t>justo</w:t>
+      </w:r>
+      <w:proofErr w:type="spellEnd"/>
+      <w:r>
+        <w:t xml:space="preserve">. Sed </w:t>
+      </w:r>
+      <w:proofErr w:type="spellStart"/>
+      <w:r>
+        <w:t>rhoncus</w:t>
+      </w:r>
+      <w:proofErr w:type="spellEnd"/>
+      <w:r>
+        <w:t xml:space="preserve"> vel </w:t>
+      </w:r>
+      <w:proofErr w:type="spellStart"/>
+      <w:r>
+        <w:t>odio</w:t>
+      </w:r>
+      <w:proofErr w:type="spellEnd"/>
+      <w:r>
+        <w:t xml:space="preserve"> </w:t>
+      </w:r>
+      <w:proofErr w:type="spellStart"/>
+      <w:r>
+        <w:t>ut</w:t>
+      </w:r>
+      <w:proofErr w:type="spellEnd"/>
+      <w:r>
+        <w:t xml:space="preserve"> vestibulum. </w:t>
+      </w:r>
+      <w:proofErr w:type="spellStart"/>
+      <w:r>
+        <w:t>Curabitur</w:t>
+      </w:r>
+      <w:proofErr w:type="spellEnd"/>
+      <w:r>
+        <w:t xml:space="preserve"> </w:t>
+      </w:r>
+      <w:proofErr w:type="spellStart"/>
+      <w:r>
+        <w:t>erat</w:t>
+      </w:r>
+      <w:proofErr w:type="spellEnd"/>
+      <w:r>
+        <w:t xml:space="preserve"> </w:t>
+      </w:r>
+      <w:proofErr w:type="spellStart"/>
+      <w:r>
+        <w:t>quam</w:t>
+      </w:r>
+      <w:proofErr w:type="spellEnd"/>
+      <w:r>
+        <w:t xml:space="preserve">, </w:t>
+      </w:r>
+      <w:proofErr w:type="spellStart"/>
+      <w:r>
+        <w:t>vehicula</w:t>
+      </w:r>
+      <w:proofErr w:type="spellEnd"/>
+      <w:r>
+        <w:t xml:space="preserve"> </w:t>
+      </w:r>
+      <w:proofErr w:type="spellStart"/>
+      <w:r>
         <w:t>eu</w:t>
       </w:r>
       <w:proofErr w:type="spellEnd"/>
       <w:r>
-        <w:rPr>
-          <w:lang w:val="de-DE"/>
-        </w:rPr>
+        <w:t xml:space="preserve"> </w:t>
+      </w:r>
+      <w:proofErr w:type="spellStart"/>
+      <w:r>
+        <w:t>nisl</w:t>
+      </w:r>
+      <w:proofErr w:type="spellEnd"/>
+      <w:r>
+        <w:t xml:space="preserve"> </w:t>
+      </w:r>
+      <w:proofErr w:type="spellStart"/>
+      <w:r>
+        <w:t>nec</w:t>
+      </w:r>
+      <w:proofErr w:type="spellEnd"/>
+      <w:r>
+        <w:t xml:space="preserve">, </w:t>
+      </w:r>
+      <w:proofErr w:type="spellStart"/>
+      <w:r>
+        <w:t>dignissim</w:t>
+      </w:r>
+      <w:proofErr w:type="spellEnd"/>
+      <w:r>
+        <w:t xml:space="preserve"> </w:t>
+      </w:r>
+      <w:proofErr w:type="spellStart"/>
+      <w:r>
+        <w:t>consectetur</w:t>
+      </w:r>
+      <w:proofErr w:type="spellEnd"/>
+      <w:r>
+        <w:t xml:space="preserve"> libero. </w:t>
+      </w:r>
+      <w:proofErr w:type="spellStart"/>
+      <w:r>
+        <w:t>Etiam</w:t>
+      </w:r>
+      <w:proofErr w:type="spellEnd"/>
+      <w:r>
+        <w:t xml:space="preserve"> </w:t>
+      </w:r>
+      <w:proofErr w:type="spellStart"/>
+      <w:r>
+        <w:t>eget</w:t>
+      </w:r>
+      <w:proofErr w:type="spellEnd"/>
+      <w:r>
+        <w:t xml:space="preserve"> </w:t>
+      </w:r>
+      <w:proofErr w:type="spellStart"/>
+      <w:r>
+        <w:t>leo</w:t>
+      </w:r>
+      <w:proofErr w:type="spellEnd"/>
+      <w:r>
+        <w:t xml:space="preserve"> </w:t>
+      </w:r>
+      <w:proofErr w:type="spellStart"/>
+      <w:r>
+        <w:t>tortor</w:t>
+      </w:r>
+      <w:proofErr w:type="spellEnd"/>
+      <w:r>
         <w:t xml:space="preserve">. </w:t>
       </w:r>
-      <w:r>
-        <w:t xml:space="preserve">Donec vel </w:t>
-      </w:r>
-      <w:proofErr w:type="spellStart"/>
-      <w:r>
-        <w:t>bibendum</w:t>
-      </w:r>
-      <w:proofErr w:type="spellEnd"/>
-      <w:r>
-        <w:t xml:space="preserve"> </w:t>
-      </w:r>
-      <w:proofErr w:type="spellStart"/>
-      <w:r>
-        <w:t>justo</w:t>
-      </w:r>
-      <w:proofErr w:type="spellEnd"/>
-      <w:r>
-        <w:t xml:space="preserve">. Donec </w:t>
-      </w:r>
-      <w:proofErr w:type="spellStart"/>
-      <w:r>
-        <w:t>tristique</w:t>
-      </w:r>
-      <w:proofErr w:type="spellEnd"/>
-      <w:r>
-        <w:t xml:space="preserve"> </w:t>
-      </w:r>
-      <w:proofErr w:type="spellStart"/>
-      <w:r>
-        <w:t>ut</w:t>
-      </w:r>
-      <w:proofErr w:type="spellEnd"/>
-      <w:r>
-        <w:t xml:space="preserve"> ligula vel </w:t>
-      </w:r>
-      <w:proofErr w:type="spellStart"/>
-      <w:r>
-        <w:t>euismod</w:t>
-      </w:r>
-      <w:proofErr w:type="spellEnd"/>
-      <w:r>
-        <w:t xml:space="preserve">. </w:t>
-      </w:r>
-      <w:proofErr w:type="spellStart"/>
-      <w:r>
-        <w:t>Aliquam</w:t>
-      </w:r>
-      <w:proofErr w:type="spellEnd"/>
-      <w:r>
-        <w:t xml:space="preserve"> ligula </w:t>
-      </w:r>
-      <w:proofErr w:type="spellStart"/>
-      <w:r>
-        <w:t>velit</w:t>
-      </w:r>
-      <w:proofErr w:type="spellEnd"/>
-      <w:r>
-        <w:t xml:space="preserve">, </w:t>
-      </w:r>
-      <w:proofErr w:type="spellStart"/>
-      <w:r>
-        <w:t>consequat</w:t>
-      </w:r>
-      <w:proofErr w:type="spellEnd"/>
-      <w:r>
-        <w:t xml:space="preserve"> vel </w:t>
-      </w:r>
-      <w:proofErr w:type="spellStart"/>
-      <w:r>
-        <w:t>placerat</w:t>
-      </w:r>
-      <w:proofErr w:type="spellEnd"/>
-      <w:r>
-        <w:t xml:space="preserve"> id, </w:t>
-      </w:r>
-      <w:proofErr w:type="spellStart"/>
-      <w:r>
-        <w:t>blandit</w:t>
-      </w:r>
-      <w:proofErr w:type="spellEnd"/>
-      <w:r>
-        <w:t xml:space="preserve"> sit </w:t>
-      </w:r>
-      <w:proofErr w:type="spellStart"/>
-      <w:r>
-        <w:t>amet</w:t>
-      </w:r>
-      <w:proofErr w:type="spellEnd"/>
-      <w:r>
-        <w:t xml:space="preserve"> </w:t>
-      </w:r>
-      <w:proofErr w:type="spellStart"/>
-      <w:r>
-        <w:t>nibh</w:t>
-      </w:r>
-      <w:proofErr w:type="spellEnd"/>
-      <w:r>
-        <w:t xml:space="preserve">. </w:t>
-      </w:r>
-    </w:p>
-    <w:p>
-      <w:pPr>
-        <w:pStyle w:val="NormalWeb"/>
-      </w:pPr>
-      <w:proofErr w:type="spellStart"/>
-      <w:r>
-        <w:t>Vivamus</w:t>
-      </w:r>
-      <w:proofErr w:type="spellEnd"/>
-      <w:r>
-        <w:t xml:space="preserve"> </w:t>
-      </w:r>
-      <w:proofErr w:type="spellStart"/>
-      <w:r>
-        <w:t>nec</w:t>
-      </w:r>
-      <w:proofErr w:type="spellEnd"/>
-      <w:r>
-        <w:t xml:space="preserve"> dui </w:t>
-      </w:r>
-      <w:proofErr w:type="spellStart"/>
-      <w:r>
-        <w:t>placerat</w:t>
-      </w:r>
-      <w:proofErr w:type="spellEnd"/>
-      <w:r>
-        <w:t xml:space="preserve">, cursus magna </w:t>
-      </w:r>
-      <w:proofErr w:type="spellStart"/>
-      <w:r>
-        <w:t>eu</w:t>
-      </w:r>
-      <w:proofErr w:type="spellEnd"/>
-      <w:r>
-        <w:t xml:space="preserve">, </w:t>
-      </w:r>
-      <w:proofErr w:type="spellStart"/>
-      <w:r>
-        <w:t>ultrices</w:t>
-      </w:r>
-      <w:proofErr w:type="spellEnd"/>
-      <w:r>
-        <w:t xml:space="preserve"> </w:t>
-      </w:r>
-      <w:proofErr w:type="spellStart"/>
-      <w:r>
-        <w:t>velit</w:t>
-      </w:r>
-      <w:proofErr w:type="spellEnd"/>
-      <w:r>
-        <w:t xml:space="preserve">. Mauris </w:t>
-      </w:r>
-      <w:proofErr w:type="spellStart"/>
-      <w:r>
-        <w:t>elit</w:t>
-      </w:r>
-      <w:proofErr w:type="spellEnd"/>
-      <w:r>
-        <w:t xml:space="preserve"> </w:t>
-      </w:r>
-      <w:proofErr w:type="spellStart"/>
-      <w:r>
-        <w:t>tellus</w:t>
-      </w:r>
-      <w:proofErr w:type="spellEnd"/>
-      <w:r>
-        <w:t xml:space="preserve">, </w:t>
-      </w:r>
-      <w:proofErr w:type="spellStart"/>
-      <w:r>
-        <w:t>commodo</w:t>
-      </w:r>
-      <w:proofErr w:type="spellEnd"/>
-      <w:r>
-        <w:t xml:space="preserve"> vitae </w:t>
-      </w:r>
-      <w:proofErr w:type="spellStart"/>
-      <w:r>
-        <w:t>venenatis</w:t>
-      </w:r>
-      <w:proofErr w:type="spellEnd"/>
-      <w:r>
-        <w:t xml:space="preserve"> ac, </w:t>
-      </w:r>
-      <w:proofErr w:type="spellStart"/>
-      <w:r>
-        <w:t>malesuada</w:t>
-      </w:r>
-      <w:proofErr w:type="spellEnd"/>
-      <w:r>
-        <w:t xml:space="preserve"> ac ex. </w:t>
-      </w:r>
-      <w:proofErr w:type="spellStart"/>
-      <w:r>
-        <w:t>Vivamus</w:t>
-      </w:r>
-      <w:proofErr w:type="spellEnd"/>
-      <w:r>
-        <w:t xml:space="preserve"> cursus diam in </w:t>
-      </w:r>
-      <w:proofErr w:type="spellStart"/>
-      <w:r>
-        <w:t>suscipit</w:t>
-      </w:r>
-      <w:proofErr w:type="spellEnd"/>
-      <w:r>
-        <w:t xml:space="preserve"> auctor. Integer </w:t>
-      </w:r>
-      <w:proofErr w:type="spellStart"/>
-      <w:r>
-        <w:t>faucibus</w:t>
-      </w:r>
-      <w:proofErr w:type="spellEnd"/>
-      <w:r>
-        <w:t xml:space="preserve"> vitae </w:t>
-      </w:r>
-      <w:proofErr w:type="spellStart"/>
-      <w:r>
-        <w:t>augue</w:t>
-      </w:r>
-      <w:proofErr w:type="spellEnd"/>
-      <w:r>
-        <w:t xml:space="preserve"> </w:t>
-      </w:r>
-      <w:proofErr w:type="spellStart"/>
-      <w:r>
-        <w:t>nec</w:t>
-      </w:r>
-      <w:proofErr w:type="spellEnd"/>
-      <w:r>
-        <w:t xml:space="preserve"> pulvinar. </w:t>
-      </w:r>
-      <w:proofErr w:type="spellStart"/>
-      <w:r>
-        <w:t>Praesent</w:t>
-      </w:r>
-      <w:proofErr w:type="spellEnd"/>
-      <w:r>
-        <w:t xml:space="preserve"> sit </w:t>
-      </w:r>
-      <w:proofErr w:type="spellStart"/>
-      <w:r>
-        <w:t>amet</w:t>
-      </w:r>
-      <w:proofErr w:type="spellEnd"/>
-      <w:r>
-        <w:t xml:space="preserve"> </w:t>
-      </w:r>
-      <w:proofErr w:type="spellStart"/>
-      <w:r>
-        <w:t>tempor</w:t>
-      </w:r>
-      <w:proofErr w:type="spellEnd"/>
-      <w:r>
-        <w:t xml:space="preserve"> </w:t>
-      </w:r>
-      <w:proofErr w:type="spellStart"/>
-      <w:r>
-        <w:t>orci</w:t>
-      </w:r>
-      <w:proofErr w:type="spellEnd"/>
-      <w:r>
-        <w:t xml:space="preserve">. </w:t>
-      </w:r>
-      <w:proofErr w:type="spellStart"/>
-      <w:r>
-        <w:t>Orci</w:t>
-      </w:r>
-      <w:proofErr w:type="spellEnd"/>
-      <w:r>
-        <w:t xml:space="preserve"> </w:t>
-      </w:r>
-      <w:proofErr w:type="spellStart"/>
-      <w:r>
-        <w:t>varius</w:t>
-      </w:r>
-      <w:proofErr w:type="spellEnd"/>
-      <w:r>
-        <w:t xml:space="preserve"> </w:t>
-      </w:r>
-      <w:proofErr w:type="spellStart"/>
-      <w:r>
-        <w:t>natoque</w:t>
-      </w:r>
-      <w:proofErr w:type="spellEnd"/>
-      <w:r>
-        <w:t xml:space="preserve"> </w:t>
-      </w:r>
-      <w:proofErr w:type="spellStart"/>
-      <w:r>
-        <w:t>penatibus</w:t>
-      </w:r>
-      <w:proofErr w:type="spellEnd"/>
-      <w:r>
-        <w:t xml:space="preserve"> et </w:t>
-      </w:r>
-      <w:proofErr w:type="spellStart"/>
-      <w:r>
-        <w:t>magnis</w:t>
-      </w:r>
-      <w:proofErr w:type="spellEnd"/>
-      <w:r>
-        <w:t xml:space="preserve"> dis parturient </w:t>
-      </w:r>
-      <w:proofErr w:type="spellStart"/>
-      <w:r>
-        <w:t>montes</w:t>
-      </w:r>
-      <w:proofErr w:type="spellEnd"/>
-      <w:r>
-        <w:t xml:space="preserve">, </w:t>
-      </w:r>
-      <w:proofErr w:type="spellStart"/>
-      <w:r>
-        <w:t>nascetur</w:t>
-      </w:r>
-      <w:proofErr w:type="spellEnd"/>
-      <w:r>
-        <w:t xml:space="preserve"> </w:t>
-      </w:r>
-      <w:proofErr w:type="spellStart"/>
-      <w:r>
-        <w:t>ridiculus</w:t>
-      </w:r>
-      <w:proofErr w:type="spellEnd"/>
-      <w:r>
-        <w:t xml:space="preserve"> mus. Cras dolor </w:t>
-      </w:r>
-      <w:proofErr w:type="spellStart"/>
-      <w:r>
-        <w:t>tortor</w:t>
-      </w:r>
-      <w:proofErr w:type="spellEnd"/>
-      <w:r>
-        <w:t xml:space="preserve">, auctor a porta non, </w:t>
-      </w:r>
-      <w:proofErr w:type="spellStart"/>
-      <w:r>
-        <w:t>sagittis</w:t>
-      </w:r>
-      <w:proofErr w:type="spellEnd"/>
-      <w:r>
-        <w:t xml:space="preserve"> </w:t>
-      </w:r>
-      <w:proofErr w:type="spellStart"/>
-      <w:r>
-        <w:t>eu</w:t>
-      </w:r>
-      <w:proofErr w:type="spellEnd"/>
-      <w:r>
-        <w:t xml:space="preserve"> </w:t>
-      </w:r>
-      <w:proofErr w:type="spellStart"/>
-      <w:r>
-        <w:t>leo</w:t>
-      </w:r>
-      <w:proofErr w:type="spellEnd"/>
-      <w:r>
-        <w:t xml:space="preserve">. Donec </w:t>
-      </w:r>
-      <w:proofErr w:type="spellStart"/>
-      <w:r>
-        <w:t>neque</w:t>
-      </w:r>
-      <w:proofErr w:type="spellEnd"/>
-      <w:r>
-        <w:t xml:space="preserve"> dui, </w:t>
-      </w:r>
-      <w:proofErr w:type="spellStart"/>
-      <w:r>
-        <w:t>tincidunt</w:t>
-      </w:r>
-      <w:proofErr w:type="spellEnd"/>
-      <w:r>
-        <w:t xml:space="preserve"> a </w:t>
-      </w:r>
-      <w:proofErr w:type="spellStart"/>
-      <w:r>
-        <w:t>malesuada</w:t>
-      </w:r>
-      <w:proofErr w:type="spellEnd"/>
-      <w:r>
-        <w:t xml:space="preserve"> in, </w:t>
-      </w:r>
-      <w:proofErr w:type="spellStart"/>
-      <w:r>
-        <w:t>mollis</w:t>
-      </w:r>
-      <w:proofErr w:type="spellEnd"/>
-      <w:r>
-        <w:t xml:space="preserve"> </w:t>
-      </w:r>
-      <w:proofErr w:type="spellStart"/>
-      <w:r>
-        <w:t>nec</w:t>
-      </w:r>
-      <w:proofErr w:type="spellEnd"/>
-      <w:r>
-        <w:t xml:space="preserve"> eros. </w:t>
-      </w:r>
-      <w:proofErr w:type="spellStart"/>
-      <w:r>
-        <w:t>Nullam</w:t>
-      </w:r>
-      <w:proofErr w:type="spellEnd"/>
-      <w:r>
-        <w:t xml:space="preserve"> sit </w:t>
-      </w:r>
-      <w:proofErr w:type="spellStart"/>
-      <w:r>
-        <w:t>amet</w:t>
-      </w:r>
-      <w:proofErr w:type="spellEnd"/>
-      <w:r>
-        <w:t xml:space="preserve"> ipsum </w:t>
-      </w:r>
-      <w:proofErr w:type="spellStart"/>
-      <w:r>
-        <w:t>ut</w:t>
-      </w:r>
-      <w:proofErr w:type="spellEnd"/>
-      <w:r>
-        <w:t xml:space="preserve"> mi </w:t>
-      </w:r>
-      <w:proofErr w:type="spellStart"/>
-      <w:r>
-        <w:t>ullamcorper</w:t>
-      </w:r>
-      <w:proofErr w:type="spellEnd"/>
-      <w:r>
-        <w:t xml:space="preserve"> </w:t>
-      </w:r>
-      <w:proofErr w:type="spellStart"/>
-      <w:r>
-        <w:t>elementum</w:t>
-      </w:r>
-      <w:proofErr w:type="spellEnd"/>
-      <w:r>
-        <w:t xml:space="preserve"> semper </w:t>
-      </w:r>
-      <w:proofErr w:type="spellStart"/>
-      <w:r>
-        <w:t>quis</w:t>
-      </w:r>
-      <w:proofErr w:type="spellEnd"/>
-      <w:r>
-        <w:t xml:space="preserve"> eros. Aenean </w:t>
-      </w:r>
-      <w:proofErr w:type="spellStart"/>
-      <w:r>
-        <w:t>metus</w:t>
-      </w:r>
-      <w:proofErr w:type="spellEnd"/>
-      <w:r>
-        <w:t xml:space="preserve"> </w:t>
-      </w:r>
-      <w:proofErr w:type="spellStart"/>
-      <w:r>
-        <w:t>nunc</w:t>
-      </w:r>
-      <w:proofErr w:type="spellEnd"/>
-      <w:r>
-        <w:t xml:space="preserve">, </w:t>
-      </w:r>
-      <w:proofErr w:type="spellStart"/>
-      <w:r>
-        <w:t>lobortis</w:t>
-      </w:r>
-      <w:proofErr w:type="spellEnd"/>
-      <w:r>
-        <w:t xml:space="preserve"> </w:t>
-      </w:r>
-      <w:proofErr w:type="spellStart"/>
-      <w:r>
-        <w:t>quis</w:t>
-      </w:r>
-      <w:proofErr w:type="spellEnd"/>
-      <w:r>
-        <w:t xml:space="preserve"> </w:t>
-      </w:r>
-      <w:proofErr w:type="spellStart"/>
-      <w:r>
-        <w:t>quam</w:t>
-      </w:r>
-      <w:proofErr w:type="spellEnd"/>
-      <w:r>
-        <w:t xml:space="preserve"> ac, lacinia </w:t>
-      </w:r>
-      <w:proofErr w:type="spellStart"/>
-      <w:r>
-        <w:t>lobortis</w:t>
-      </w:r>
-      <w:proofErr w:type="spellEnd"/>
-      <w:r>
-        <w:t xml:space="preserve"> nisi. </w:t>
-      </w:r>
-      <w:proofErr w:type="spellStart"/>
-      <w:r>
-        <w:t>Nullam</w:t>
-      </w:r>
-      <w:proofErr w:type="spellEnd"/>
-      <w:r>
-        <w:t xml:space="preserve"> porta ipsum </w:t>
-      </w:r>
-      <w:proofErr w:type="spellStart"/>
-      <w:r>
-        <w:t>ipsum</w:t>
-      </w:r>
-      <w:proofErr w:type="spellEnd"/>
-      <w:r>
-        <w:t xml:space="preserve">, a </w:t>
-      </w:r>
-      <w:proofErr w:type="spellStart"/>
-      <w:r>
-        <w:t>mattis</w:t>
-      </w:r>
-      <w:proofErr w:type="spellEnd"/>
-      <w:r>
-        <w:t xml:space="preserve"> lorem dictum ac. Donec vel </w:t>
-      </w:r>
-      <w:proofErr w:type="spellStart"/>
-      <w:r>
-        <w:t>leo</w:t>
-      </w:r>
-      <w:proofErr w:type="spellEnd"/>
-      <w:r>
-        <w:t xml:space="preserve"> convallis, </w:t>
-      </w:r>
-      <w:proofErr w:type="spellStart"/>
-      <w:r>
-        <w:t>tincidunt</w:t>
-      </w:r>
-      <w:proofErr w:type="spellEnd"/>
-      <w:r>
-        <w:t xml:space="preserve"> dui sit </w:t>
-      </w:r>
-      <w:proofErr w:type="spellStart"/>
-      <w:r>
-        <w:t>amet</w:t>
-      </w:r>
-      <w:proofErr w:type="spellEnd"/>
-      <w:r>
-        <w:t xml:space="preserve">, </w:t>
-      </w:r>
-      <w:proofErr w:type="spellStart"/>
-      <w:r>
-        <w:t>lobortis</w:t>
-      </w:r>
-      <w:proofErr w:type="spellEnd"/>
-      <w:r>
-        <w:t xml:space="preserve"> </w:t>
-      </w:r>
-      <w:proofErr w:type="spellStart"/>
-      <w:r>
-        <w:t>justo</w:t>
-      </w:r>
-      <w:proofErr w:type="spellEnd"/>
-      <w:r>
-        <w:t xml:space="preserve">. Sed </w:t>
-      </w:r>
-      <w:proofErr w:type="spellStart"/>
-      <w:r>
-        <w:t>rhoncus</w:t>
-      </w:r>
-      <w:proofErr w:type="spellEnd"/>
-      <w:r>
-        <w:t xml:space="preserve"> vel </w:t>
-      </w:r>
-      <w:proofErr w:type="spellStart"/>
-      <w:r>
-        <w:t>odio</w:t>
-      </w:r>
-      <w:proofErr w:type="spellEnd"/>
-      <w:r>
-        <w:t xml:space="preserve"> </w:t>
-      </w:r>
-      <w:proofErr w:type="spellStart"/>
-      <w:r>
-        <w:t>ut</w:t>
-      </w:r>
-      <w:proofErr w:type="spellEnd"/>
-      <w:r>
-        <w:t xml:space="preserve"> </w:t>
-      </w:r>
-      <w:r>
-        <w:lastRenderedPageBreak/>
-        <w:t xml:space="preserve">vestibulum. </w:t>
-      </w:r>
-      <w:proofErr w:type="spellStart"/>
-      <w:r>
-        <w:t>Curabitur</w:t>
-      </w:r>
-      <w:proofErr w:type="spellEnd"/>
-      <w:r>
-        <w:t xml:space="preserve"> </w:t>
-      </w:r>
-      <w:proofErr w:type="spellStart"/>
-      <w:r>
-        <w:t>erat</w:t>
-      </w:r>
-      <w:proofErr w:type="spellEnd"/>
-      <w:r>
-        <w:t xml:space="preserve"> </w:t>
-      </w:r>
-      <w:proofErr w:type="spellStart"/>
-      <w:r>
-        <w:t>quam</w:t>
-      </w:r>
-      <w:proofErr w:type="spellEnd"/>
-      <w:r>
-        <w:t xml:space="preserve">, </w:t>
-      </w:r>
-      <w:proofErr w:type="spellStart"/>
-      <w:r>
-        <w:t>vehicula</w:t>
-      </w:r>
-      <w:proofErr w:type="spellEnd"/>
-      <w:r>
-        <w:t xml:space="preserve"> </w:t>
-      </w:r>
-      <w:proofErr w:type="spellStart"/>
-      <w:r>
-        <w:t>eu</w:t>
-      </w:r>
-      <w:proofErr w:type="spellEnd"/>
-      <w:r>
-        <w:t xml:space="preserve"> </w:t>
-      </w:r>
-      <w:proofErr w:type="spellStart"/>
-      <w:r>
-        <w:t>nisl</w:t>
-      </w:r>
-      <w:proofErr w:type="spellEnd"/>
-      <w:r>
-        <w:t xml:space="preserve"> </w:t>
-      </w:r>
-      <w:proofErr w:type="spellStart"/>
-      <w:r>
-        <w:t>nec</w:t>
-      </w:r>
-      <w:proofErr w:type="spellEnd"/>
-      <w:r>
-        <w:t xml:space="preserve">, </w:t>
-      </w:r>
-      <w:proofErr w:type="spellStart"/>
-      <w:r>
-        <w:t>dignissim</w:t>
-      </w:r>
-      <w:proofErr w:type="spellEnd"/>
-      <w:r>
-        <w:t xml:space="preserve"> </w:t>
-      </w:r>
-      <w:proofErr w:type="spellStart"/>
-      <w:r>
-        <w:t>consectetur</w:t>
-      </w:r>
-      <w:proofErr w:type="spellEnd"/>
-      <w:r>
-        <w:t xml:space="preserve"> libero. </w:t>
-      </w:r>
-      <w:proofErr w:type="spellStart"/>
-      <w:r>
-        <w:t>Etiam</w:t>
-      </w:r>
-      <w:proofErr w:type="spellEnd"/>
-      <w:r>
-        <w:t xml:space="preserve"> </w:t>
-      </w:r>
-      <w:proofErr w:type="spellStart"/>
-      <w:r>
-        <w:t>eget</w:t>
-      </w:r>
-      <w:proofErr w:type="spellEnd"/>
-      <w:r>
-        <w:t xml:space="preserve"> </w:t>
-      </w:r>
-      <w:proofErr w:type="spellStart"/>
-      <w:r>
-        <w:t>leo</w:t>
-      </w:r>
-      <w:proofErr w:type="spellEnd"/>
-      <w:r>
-        <w:t xml:space="preserve"> </w:t>
-      </w:r>
-      <w:proofErr w:type="spellStart"/>
-      <w:r>
-        <w:t>tortor</w:t>
-      </w:r>
-      <w:proofErr w:type="spellEnd"/>
-      <w:r>
-        <w:t xml:space="preserve">. </w:t>
-      </w:r>
-    </w:p>
-    <w:p>
-      <w:pPr>
-        <w:pStyle w:val="Textbody"/>
-      </w:pPr>
-    </w:p>
-    <w:p>
-      <w:pPr>
-        <w:pStyle w:val="Textbody"/>
-      </w:pPr>
-    </w:p>
-    <w:p>
-      <w:pPr>
-        <w:pStyle w:val="Textbody"/>
-      </w:pPr>
-    </w:p>
-    <w:p>
-      <w:pPr>
-        <w:pStyle w:val="Textbody"/>
-      </w:pPr>
-    </w:p>
-    <w:p>
-      <w:pPr>
-        <w:pStyle w:val="Textbody"/>
-      </w:pPr>
-    </w:p>
-    <w:p>
-      <w:pPr>
-        <w:pStyle w:val="Textbody"/>
-      </w:pPr>
-    </w:p>
-    <w:p>
-      <w:pPr>
-        <w:pStyle w:val="Textbody"/>
-      </w:pPr>
-    </w:p>
-    <w:p>
-      <w:pPr>
-        <w:pStyle w:val="Textbody"/>
-      </w:pPr>
-    </w:p>
-    <w:p>
-      <w:pPr>
-        <w:pStyle w:val="Textbody"/>
-      </w:pPr>
-    </w:p>
-    <w:p>
-      <w:pPr>
-        <w:pStyle w:val="Textbody"/>
-      </w:pPr>
-    </w:p>
-    <w:p>
-      <w:pPr>
-        <w:pStyle w:val="Textbody"/>
-      </w:pPr>
-    </w:p>
-    <w:p>
-      <w:pPr>
-        <w:pStyle w:val="Textbody"/>
-      </w:pPr>
-    </w:p>
-    <w:p>
-      <w:pPr>
-        <w:pStyle w:val="Textbody"/>
-      </w:pPr>
-      <w:r>
-        <w:t xml:space="preserve">No longer a </w:t>
-      </w:r>
-      <w:r>
-        <w:t>Single-Line Page</w:t>
+    </w:p>
+    <w:p>
+      <w:pPr>
+        <w:pStyle w:val="Textbody"/>
+      </w:pPr>
+    </w:p>
+    <w:p>
+      <w:pPr>
+        <w:pStyle w:val="Textbody"/>
+      </w:pPr>
+    </w:p>
+    <w:p>
+      <w:pPr>
+        <w:pStyle w:val="Textbody"/>
+      </w:pPr>
+    </w:p>
+    <w:p>
+      <w:pPr>
+        <w:pStyle w:val="Textbody"/>
+      </w:pPr>
+    </w:p>
+    <w:p>
+      <w:pPr>
+        <w:pStyle w:val="Textbody"/>
+      </w:pPr>
+    </w:p>
+    <w:p>
+      <w:pPr>
+        <w:pStyle w:val="Textbody"/>
+      </w:pPr>
+    </w:p>
+    <w:p>
+      <w:pPr>
+        <w:pStyle w:val="Textbody"/>
+      </w:pPr>
+    </w:p>
+    <w:p>
+      <w:pPr>
+        <w:pStyle w:val="Textbody"/>
+      </w:pPr>
+    </w:p>
+    <w:p>
+      <w:pPr>
+        <w:pStyle w:val="Textbody"/>
+      </w:pPr>
+    </w:p>
+    <w:p>
+      <w:pPr>
+        <w:pStyle w:val="Textbody"/>
+      </w:pPr>
+    </w:p>
+    <w:p>
+      <w:pPr>
+        <w:pStyle w:val="Textbody"/>
+      </w:pPr>
+    </w:p>
+    <w:p>
+      <w:pPr>
+        <w:pStyle w:val="Textbody"/>
+      </w:pPr>
+    </w:p>
+    <w:p>
+      <w:pPr>
+        <w:pStyle w:val="Textbody"/>
+      </w:pPr>
+      <w:r>
+        <w:t>No longer a Single-Line Page</w:t>
       </w:r>
     </w:p>
     <w:p>
@@ -1868,6 +1756,17 @@
       </w:r>
       <w:r>
         <w:t>Second footnote</w:t>
+      </w:r>
+      <w:r>
+        <w:t>, which contains multiple lines</w:t>
+      </w:r>
+    </w:p>
+    <w:p>
+      <w:pPr>
+        <w:pStyle w:val="Footnote"/>
+      </w:pPr>
+      <w:r>
+        <w:t>Second line of Footnote #2 here.</w:t>
       </w:r>
     </w:p>
   </w:footnote>

</xml_diff>